<commit_message>
adicionando pagina do linkedin
</commit_message>
<xml_diff>
--- a/source/João Henrique Garcia CV.docx
+++ b/source/João Henrique Garcia CV.docx
@@ -418,6 +418,7 @@
           <w:color w:val="151C3A"/>
           <w:sz w:val="24"/>
           <w:szCs w:val="24"/>
+          <w:lang w:val="en-US"/>
         </w:rPr>
         <w:t xml:space="preserve">     </w:t>
       </w:r>
@@ -427,8 +428,18 @@
           <w:color w:val="151C3A"/>
           <w:sz w:val="24"/>
           <w:szCs w:val="24"/>
-        </w:rPr>
-        <w:t xml:space="preserve">  joao.henrique.dev@gmail.com</w:t>
+          <w:lang w:val="en-US"/>
+        </w:rPr>
+        <w:t xml:space="preserve">  </w:t>
+      </w:r>
+      <w:r>
+        <w:rPr>
+          <w:rFonts w:ascii="Calibri" w:eastAsia="Calibri" w:hAnsi="Calibri" w:cs="Calibri"/>
+          <w:color w:val="151C3A"/>
+          <w:sz w:val="24"/>
+          <w:szCs w:val="24"/>
+        </w:rPr>
+        <w:t>joao.henrique.dev@gmail.com</w:t>
       </w:r>
       <w:bookmarkStart w:id="3" w:name="_i1els3o0hjbv" w:colFirst="0" w:colLast="0"/>
       <w:bookmarkStart w:id="4" w:name="_57xjejwq92or" w:colFirst="0" w:colLast="0"/>
@@ -658,6 +669,13 @@
           <w:rFonts w:ascii="Calibri" w:eastAsia="Calibri" w:hAnsi="Calibri" w:cs="Calibri"/>
           <w:color w:val="595959"/>
         </w:rPr>
+        <w:t>/C#</w:t>
+      </w:r>
+      <w:r>
+        <w:rPr>
+          <w:rFonts w:ascii="Calibri" w:eastAsia="Calibri" w:hAnsi="Calibri" w:cs="Calibri"/>
+          <w:color w:val="595959"/>
+        </w:rPr>
         <w:t xml:space="preserve"> (</w:t>
       </w:r>
       <w:r>
@@ -1583,7 +1601,6 @@
         </w:rPr>
         <w:t>Front-</w:t>
       </w:r>
-      <w:proofErr w:type="spellStart"/>
       <w:r>
         <w:rPr>
           <w:rFonts w:ascii="Calibri" w:eastAsia="Calibri" w:hAnsi="Calibri" w:cs="Calibri"/>
@@ -1594,16 +1611,8 @@
         <w:rPr>
           <w:rFonts w:ascii="Calibri" w:eastAsia="Calibri" w:hAnsi="Calibri" w:cs="Calibri"/>
         </w:rPr>
-        <w:t>nd</w:t>
-      </w:r>
-      <w:proofErr w:type="spellEnd"/>
-      <w:r>
-        <w:rPr>
-          <w:rFonts w:ascii="Calibri" w:eastAsia="Calibri" w:hAnsi="Calibri" w:cs="Calibri"/>
-        </w:rPr>
-        <w:t xml:space="preserve"> </w:t>
-      </w:r>
-      <w:proofErr w:type="spellStart"/>
+        <w:t xml:space="preserve">nd </w:t>
+      </w:r>
       <w:r>
         <w:rPr>
           <w:rFonts w:ascii="Calibri" w:eastAsia="Calibri" w:hAnsi="Calibri" w:cs="Calibri"/>
@@ -1616,7 +1625,6 @@
         </w:rPr>
         <w:t>eveloper</w:t>
       </w:r>
-      <w:proofErr w:type="spellEnd"/>
     </w:p>
     <w:p>
       <w:pPr>

</xml_diff>

<commit_message>
tentando adicionar semfaz.html nas paginas
</commit_message>
<xml_diff>
--- a/source/João Henrique Garcia CV.docx
+++ b/source/João Henrique Garcia CV.docx
@@ -325,7 +325,27 @@
             <w:szCs w:val="24"/>
             <w:lang w:val="en-US"/>
           </w:rPr>
-          <w:t>https://joa.ooo/</w:t>
+          <w:t>https://j</w:t>
+        </w:r>
+        <w:r>
+          <w:rPr>
+            <w:rStyle w:val="Hyperlink"/>
+            <w:rFonts w:ascii="Calibri" w:eastAsia="Calibri" w:hAnsi="Calibri" w:cs="Calibri"/>
+            <w:sz w:val="24"/>
+            <w:szCs w:val="24"/>
+            <w:lang w:val="en-US"/>
+          </w:rPr>
+          <w:t>o</w:t>
+        </w:r>
+        <w:r>
+          <w:rPr>
+            <w:rStyle w:val="Hyperlink"/>
+            <w:rFonts w:ascii="Calibri" w:eastAsia="Calibri" w:hAnsi="Calibri" w:cs="Calibri"/>
+            <w:sz w:val="24"/>
+            <w:szCs w:val="24"/>
+            <w:lang w:val="en-US"/>
+          </w:rPr>
+          <w:t>a.ooo/</w:t>
         </w:r>
       </w:hyperlink>
     </w:p>
@@ -470,6 +490,7 @@
           </w14:textOutline>
         </w:rPr>
       </w:pPr>
+      <w:proofErr w:type="spellStart"/>
       <w:r>
         <w:rPr>
           <w:rFonts w:ascii="Lato" w:eastAsia="Lato" w:hAnsi="Lato" w:cs="Lato"/>
@@ -489,6 +510,7 @@
         </w:rPr>
         <w:t>ABOUT</w:t>
       </w:r>
+      <w:proofErr w:type="spellEnd"/>
       <w:r>
         <w:rPr>
           <w:rFonts w:ascii="Lato" w:eastAsia="Lato" w:hAnsi="Lato" w:cs="Lato"/>
@@ -606,6 +628,7 @@
           </w14:textOutline>
         </w:rPr>
       </w:pPr>
+      <w:proofErr w:type="spellStart"/>
       <w:r>
         <w:rPr>
           <w:rFonts w:ascii="Lato" w:eastAsia="Lato" w:hAnsi="Lato" w:cs="Lato"/>
@@ -623,235 +646,10 @@
             <w14:bevel/>
           </w14:textOutline>
         </w:rPr>
-        <w:t>TECHNICAL SKILLS</w:t>
-      </w:r>
-    </w:p>
-    <w:p>
-      <w:pPr>
-        <w:spacing w:line="240" w:lineRule="auto"/>
-        <w:rPr>
-          <w:rFonts w:ascii="Calibri" w:eastAsia="Calibri" w:hAnsi="Calibri" w:cs="Calibri"/>
-          <w:color w:val="595959"/>
-        </w:rPr>
-      </w:pPr>
-      <w:r>
-        <w:rPr>
-          <w:rFonts w:ascii="Calibri" w:eastAsia="Calibri" w:hAnsi="Calibri" w:cs="Calibri"/>
-          <w:color w:val="595959"/>
-        </w:rPr>
-        <w:t>-Python</w:t>
-      </w:r>
-      <w:r>
-        <w:rPr>
-          <w:rFonts w:ascii="Calibri" w:eastAsia="Calibri" w:hAnsi="Calibri" w:cs="Calibri"/>
-          <w:color w:val="595959"/>
-        </w:rPr>
-        <w:t xml:space="preserve"> (Cursos/Documentação)</w:t>
-      </w:r>
-    </w:p>
-    <w:p>
-      <w:pPr>
-        <w:spacing w:line="240" w:lineRule="auto"/>
-        <w:rPr>
-          <w:rFonts w:ascii="Calibri" w:eastAsia="Calibri" w:hAnsi="Calibri" w:cs="Calibri"/>
-          <w:color w:val="595959"/>
-        </w:rPr>
-      </w:pPr>
-      <w:r>
-        <w:rPr>
-          <w:rFonts w:ascii="Calibri" w:eastAsia="Calibri" w:hAnsi="Calibri" w:cs="Calibri"/>
-          <w:color w:val="595959"/>
-        </w:rPr>
-        <w:t>-Java</w:t>
-      </w:r>
-      <w:r>
-        <w:rPr>
-          <w:rFonts w:ascii="Calibri" w:eastAsia="Calibri" w:hAnsi="Calibri" w:cs="Calibri"/>
-          <w:color w:val="595959"/>
-        </w:rPr>
-        <w:t>/C#</w:t>
-      </w:r>
-      <w:r>
-        <w:rPr>
-          <w:rFonts w:ascii="Calibri" w:eastAsia="Calibri" w:hAnsi="Calibri" w:cs="Calibri"/>
-          <w:color w:val="595959"/>
-        </w:rPr>
-        <w:t xml:space="preserve"> (</w:t>
-      </w:r>
-      <w:r>
-        <w:rPr>
-          <w:rFonts w:ascii="Calibri" w:eastAsia="Calibri" w:hAnsi="Calibri" w:cs="Calibri"/>
-          <w:color w:val="595959"/>
-        </w:rPr>
-        <w:t>Faculdade/Documentação)</w:t>
-      </w:r>
-    </w:p>
-    <w:p>
-      <w:pPr>
-        <w:spacing w:line="240" w:lineRule="auto"/>
-        <w:rPr>
-          <w:rFonts w:ascii="Calibri" w:eastAsia="Calibri" w:hAnsi="Calibri" w:cs="Calibri"/>
-          <w:color w:val="595959"/>
-        </w:rPr>
-      </w:pPr>
-      <w:r>
-        <w:rPr>
-          <w:rFonts w:ascii="Calibri" w:eastAsia="Calibri" w:hAnsi="Calibri" w:cs="Calibri"/>
-          <w:color w:val="595959"/>
-        </w:rPr>
-        <w:t>-HTML</w:t>
-      </w:r>
-      <w:r>
-        <w:rPr>
-          <w:rFonts w:ascii="Calibri" w:eastAsia="Calibri" w:hAnsi="Calibri" w:cs="Calibri"/>
-          <w:color w:val="595959"/>
-        </w:rPr>
-        <w:t xml:space="preserve"> </w:t>
-      </w:r>
-      <w:r>
-        <w:rPr>
-          <w:rFonts w:ascii="Calibri" w:eastAsia="Calibri" w:hAnsi="Calibri" w:cs="Calibri"/>
-          <w:color w:val="595959"/>
-        </w:rPr>
-        <w:t>(E</w:t>
-      </w:r>
-      <w:r>
-        <w:rPr>
-          <w:rFonts w:ascii="Calibri" w:eastAsia="Calibri" w:hAnsi="Calibri" w:cs="Calibri"/>
-          <w:color w:val="595959"/>
-        </w:rPr>
-        <w:t>xperiência Profissional/Documentação)</w:t>
-      </w:r>
-    </w:p>
-    <w:p>
-      <w:pPr>
-        <w:spacing w:line="240" w:lineRule="auto"/>
-        <w:rPr>
-          <w:rFonts w:ascii="Calibri" w:eastAsia="Calibri" w:hAnsi="Calibri" w:cs="Calibri"/>
-          <w:color w:val="595959"/>
-        </w:rPr>
-      </w:pPr>
-      <w:r>
-        <w:rPr>
-          <w:rFonts w:ascii="Calibri" w:eastAsia="Calibri" w:hAnsi="Calibri" w:cs="Calibri"/>
-          <w:color w:val="595959"/>
-        </w:rPr>
-        <w:t>-CSS</w:t>
-      </w:r>
-      <w:r>
-        <w:rPr>
-          <w:rFonts w:ascii="Calibri" w:eastAsia="Calibri" w:hAnsi="Calibri" w:cs="Calibri"/>
-          <w:color w:val="595959"/>
-        </w:rPr>
-        <w:t xml:space="preserve"> (</w:t>
-      </w:r>
-      <w:r>
-        <w:rPr>
-          <w:rFonts w:ascii="Calibri" w:eastAsia="Calibri" w:hAnsi="Calibri" w:cs="Calibri"/>
-          <w:color w:val="595959"/>
-        </w:rPr>
-        <w:t>E</w:t>
-      </w:r>
-      <w:r>
-        <w:rPr>
-          <w:rFonts w:ascii="Calibri" w:eastAsia="Calibri" w:hAnsi="Calibri" w:cs="Calibri"/>
-          <w:color w:val="595959"/>
-        </w:rPr>
-        <w:t>xperiência Profissional /Documentação)</w:t>
-      </w:r>
-    </w:p>
-    <w:p>
-      <w:pPr>
-        <w:spacing w:line="240" w:lineRule="auto"/>
-        <w:rPr>
-          <w:rFonts w:ascii="Calibri" w:eastAsia="Calibri" w:hAnsi="Calibri" w:cs="Calibri"/>
-          <w:color w:val="595959"/>
-        </w:rPr>
-      </w:pPr>
-      <w:r>
-        <w:rPr>
-          <w:rFonts w:ascii="Calibri" w:eastAsia="Calibri" w:hAnsi="Calibri" w:cs="Calibri"/>
-          <w:color w:val="595959"/>
-        </w:rPr>
-        <w:t>-JavaScript</w:t>
-      </w:r>
-      <w:r>
-        <w:rPr>
-          <w:rFonts w:ascii="Calibri" w:eastAsia="Calibri" w:hAnsi="Calibri" w:cs="Calibri"/>
-          <w:color w:val="595959"/>
-        </w:rPr>
-        <w:t xml:space="preserve"> (Curso/Documentação)</w:t>
-      </w:r>
-    </w:p>
-    <w:p>
-      <w:pPr>
-        <w:spacing w:line="240" w:lineRule="auto"/>
-        <w:rPr>
-          <w:rFonts w:ascii="Calibri" w:eastAsia="Calibri" w:hAnsi="Calibri" w:cs="Calibri"/>
-          <w:color w:val="595959"/>
-        </w:rPr>
-      </w:pPr>
-      <w:r>
-        <w:rPr>
-          <w:rFonts w:ascii="Calibri" w:eastAsia="Calibri" w:hAnsi="Calibri" w:cs="Calibri"/>
-          <w:color w:val="595959"/>
-        </w:rPr>
-        <w:t xml:space="preserve">-Network </w:t>
-      </w:r>
-      <w:bookmarkStart w:id="7" w:name="_3p7nab4ss4ua" w:colFirst="0" w:colLast="0"/>
-      <w:bookmarkEnd w:id="7"/>
-      <w:r>
-        <w:rPr>
-          <w:rFonts w:ascii="Calibri" w:eastAsia="Calibri" w:hAnsi="Calibri" w:cs="Calibri"/>
-          <w:color w:val="595959"/>
-        </w:rPr>
-        <w:t>(Curso)</w:t>
-      </w:r>
-    </w:p>
-    <w:p>
-      <w:pPr>
-        <w:spacing w:line="240" w:lineRule="auto"/>
-        <w:rPr>
-          <w:rFonts w:ascii="Calibri" w:eastAsia="Calibri" w:hAnsi="Calibri" w:cs="Calibri"/>
-          <w:color w:val="595959"/>
-        </w:rPr>
-      </w:pPr>
-      <w:r>
-        <w:rPr>
-          <w:rFonts w:ascii="Calibri" w:eastAsia="Calibri" w:hAnsi="Calibri" w:cs="Calibri"/>
-          <w:color w:val="595959"/>
-        </w:rPr>
-        <w:t>-C (Curso)</w:t>
-      </w:r>
-    </w:p>
-    <w:p>
-      <w:pPr>
-        <w:spacing w:line="240" w:lineRule="auto"/>
-        <w:rPr>
-          <w:rFonts w:ascii="Calibri" w:eastAsia="Calibri" w:hAnsi="Calibri" w:cs="Calibri"/>
-          <w:color w:val="595959"/>
-        </w:rPr>
-      </w:pPr>
-      <w:r>
-        <w:rPr>
-          <w:rFonts w:ascii="Calibri" w:eastAsia="Calibri" w:hAnsi="Calibri" w:cs="Calibri"/>
-          <w:color w:val="595959"/>
-        </w:rPr>
-        <w:t>- SQL (Curso)</w:t>
-      </w:r>
-    </w:p>
-    <w:p>
-      <w:pPr>
-        <w:spacing w:line="240" w:lineRule="auto"/>
-        <w:rPr>
-          <w:rFonts w:ascii="Calibri" w:eastAsia="Calibri" w:hAnsi="Calibri" w:cs="Calibri"/>
-          <w:color w:val="595959"/>
-        </w:rPr>
-      </w:pPr>
-    </w:p>
-    <w:p>
-      <w:pPr>
-        <w:spacing w:line="240" w:lineRule="auto"/>
+        <w:t>TECHNICAL</w:t>
+      </w:r>
+      <w:proofErr w:type="spellEnd"/>
+      <w:r>
         <w:rPr>
           <w:rFonts w:ascii="Lato" w:eastAsia="Lato" w:hAnsi="Lato" w:cs="Lato"/>
           <w:b/>
@@ -868,8 +666,267 @@
             <w14:bevel/>
           </w14:textOutline>
         </w:rPr>
-      </w:pPr>
-      <w:r>
+        <w:t xml:space="preserve"> SKILLS</w:t>
+      </w:r>
+    </w:p>
+    <w:p>
+      <w:pPr>
+        <w:spacing w:line="240" w:lineRule="auto"/>
+        <w:rPr>
+          <w:rFonts w:ascii="Calibri" w:eastAsia="Calibri" w:hAnsi="Calibri" w:cs="Calibri"/>
+          <w:color w:val="595959"/>
+        </w:rPr>
+      </w:pPr>
+      <w:r>
+        <w:rPr>
+          <w:rFonts w:ascii="Calibri" w:eastAsia="Calibri" w:hAnsi="Calibri" w:cs="Calibri"/>
+          <w:color w:val="595959"/>
+        </w:rPr>
+        <w:t>-Python</w:t>
+      </w:r>
+      <w:r>
+        <w:rPr>
+          <w:rFonts w:ascii="Calibri" w:eastAsia="Calibri" w:hAnsi="Calibri" w:cs="Calibri"/>
+          <w:color w:val="595959"/>
+        </w:rPr>
+        <w:t xml:space="preserve"> (Cursos/Documentação)</w:t>
+      </w:r>
+    </w:p>
+    <w:p>
+      <w:pPr>
+        <w:spacing w:line="240" w:lineRule="auto"/>
+        <w:rPr>
+          <w:rFonts w:ascii="Calibri" w:eastAsia="Calibri" w:hAnsi="Calibri" w:cs="Calibri"/>
+          <w:color w:val="595959"/>
+        </w:rPr>
+      </w:pPr>
+      <w:r>
+        <w:rPr>
+          <w:rFonts w:ascii="Calibri" w:eastAsia="Calibri" w:hAnsi="Calibri" w:cs="Calibri"/>
+          <w:color w:val="595959"/>
+        </w:rPr>
+        <w:t>-Angular (Experiência Profissional)</w:t>
+      </w:r>
+    </w:p>
+    <w:p>
+      <w:pPr>
+        <w:spacing w:line="240" w:lineRule="auto"/>
+        <w:rPr>
+          <w:rFonts w:ascii="Calibri" w:eastAsia="Calibri" w:hAnsi="Calibri" w:cs="Calibri"/>
+          <w:color w:val="595959"/>
+        </w:rPr>
+      </w:pPr>
+      <w:r>
+        <w:rPr>
+          <w:rFonts w:ascii="Calibri" w:eastAsia="Calibri" w:hAnsi="Calibri" w:cs="Calibri"/>
+          <w:color w:val="595959"/>
+        </w:rPr>
+        <w:t>-Spring(Experiência Profissional)</w:t>
+      </w:r>
+    </w:p>
+    <w:p>
+      <w:pPr>
+        <w:spacing w:line="240" w:lineRule="auto"/>
+        <w:rPr>
+          <w:rFonts w:ascii="Calibri" w:eastAsia="Calibri" w:hAnsi="Calibri" w:cs="Calibri"/>
+          <w:color w:val="595959"/>
+        </w:rPr>
+      </w:pPr>
+      <w:r>
+        <w:rPr>
+          <w:rFonts w:ascii="Calibri" w:eastAsia="Calibri" w:hAnsi="Calibri" w:cs="Calibri"/>
+          <w:color w:val="595959"/>
+        </w:rPr>
+        <w:t>-Java</w:t>
+      </w:r>
+      <w:r>
+        <w:rPr>
+          <w:rFonts w:ascii="Calibri" w:eastAsia="Calibri" w:hAnsi="Calibri" w:cs="Calibri"/>
+          <w:color w:val="595959"/>
+        </w:rPr>
+        <w:t xml:space="preserve"> (</w:t>
+      </w:r>
+      <w:r>
+        <w:rPr>
+          <w:rFonts w:ascii="Calibri" w:eastAsia="Calibri" w:hAnsi="Calibri" w:cs="Calibri"/>
+          <w:color w:val="595959"/>
+        </w:rPr>
+        <w:t>Experiência Profissional/</w:t>
+      </w:r>
+      <w:r>
+        <w:rPr>
+          <w:rFonts w:ascii="Calibri" w:eastAsia="Calibri" w:hAnsi="Calibri" w:cs="Calibri"/>
+          <w:color w:val="595959"/>
+        </w:rPr>
+        <w:t>Faculdade/Documentação)</w:t>
+      </w:r>
+    </w:p>
+    <w:p>
+      <w:pPr>
+        <w:spacing w:line="240" w:lineRule="auto"/>
+        <w:rPr>
+          <w:rFonts w:ascii="Calibri" w:eastAsia="Calibri" w:hAnsi="Calibri" w:cs="Calibri"/>
+          <w:color w:val="595959"/>
+        </w:rPr>
+      </w:pPr>
+      <w:r>
+        <w:rPr>
+          <w:rFonts w:ascii="Calibri" w:eastAsia="Calibri" w:hAnsi="Calibri" w:cs="Calibri"/>
+          <w:color w:val="595959"/>
+        </w:rPr>
+        <w:t>-HTML</w:t>
+      </w:r>
+      <w:r>
+        <w:rPr>
+          <w:rFonts w:ascii="Calibri" w:eastAsia="Calibri" w:hAnsi="Calibri" w:cs="Calibri"/>
+          <w:color w:val="595959"/>
+        </w:rPr>
+        <w:t xml:space="preserve"> </w:t>
+      </w:r>
+      <w:r>
+        <w:rPr>
+          <w:rFonts w:ascii="Calibri" w:eastAsia="Calibri" w:hAnsi="Calibri" w:cs="Calibri"/>
+          <w:color w:val="595959"/>
+        </w:rPr>
+        <w:t>(E</w:t>
+      </w:r>
+      <w:r>
+        <w:rPr>
+          <w:rFonts w:ascii="Calibri" w:eastAsia="Calibri" w:hAnsi="Calibri" w:cs="Calibri"/>
+          <w:color w:val="595959"/>
+        </w:rPr>
+        <w:t>xperiência Profissional/Documentação)</w:t>
+      </w:r>
+    </w:p>
+    <w:p>
+      <w:pPr>
+        <w:spacing w:line="240" w:lineRule="auto"/>
+        <w:rPr>
+          <w:rFonts w:ascii="Calibri" w:eastAsia="Calibri" w:hAnsi="Calibri" w:cs="Calibri"/>
+          <w:color w:val="595959"/>
+        </w:rPr>
+      </w:pPr>
+      <w:r>
+        <w:rPr>
+          <w:rFonts w:ascii="Calibri" w:eastAsia="Calibri" w:hAnsi="Calibri" w:cs="Calibri"/>
+          <w:color w:val="595959"/>
+        </w:rPr>
+        <w:t>-CSS</w:t>
+      </w:r>
+      <w:r>
+        <w:rPr>
+          <w:rFonts w:ascii="Calibri" w:eastAsia="Calibri" w:hAnsi="Calibri" w:cs="Calibri"/>
+          <w:color w:val="595959"/>
+        </w:rPr>
+        <w:t xml:space="preserve"> (</w:t>
+      </w:r>
+      <w:r>
+        <w:rPr>
+          <w:rFonts w:ascii="Calibri" w:eastAsia="Calibri" w:hAnsi="Calibri" w:cs="Calibri"/>
+          <w:color w:val="595959"/>
+        </w:rPr>
+        <w:t>E</w:t>
+      </w:r>
+      <w:r>
+        <w:rPr>
+          <w:rFonts w:ascii="Calibri" w:eastAsia="Calibri" w:hAnsi="Calibri" w:cs="Calibri"/>
+          <w:color w:val="595959"/>
+        </w:rPr>
+        <w:t>xperiência Profissional /Documentação)</w:t>
+      </w:r>
+    </w:p>
+    <w:p>
+      <w:pPr>
+        <w:spacing w:line="240" w:lineRule="auto"/>
+        <w:rPr>
+          <w:rFonts w:ascii="Calibri" w:eastAsia="Calibri" w:hAnsi="Calibri" w:cs="Calibri"/>
+          <w:color w:val="595959"/>
+        </w:rPr>
+      </w:pPr>
+      <w:r>
+        <w:rPr>
+          <w:rFonts w:ascii="Calibri" w:eastAsia="Calibri" w:hAnsi="Calibri" w:cs="Calibri"/>
+          <w:color w:val="595959"/>
+        </w:rPr>
+        <w:t>-JavaScript</w:t>
+      </w:r>
+      <w:r>
+        <w:rPr>
+          <w:rFonts w:ascii="Calibri" w:eastAsia="Calibri" w:hAnsi="Calibri" w:cs="Calibri"/>
+          <w:color w:val="595959"/>
+        </w:rPr>
+        <w:t xml:space="preserve"> (Curso/Documentação)</w:t>
+      </w:r>
+    </w:p>
+    <w:p>
+      <w:pPr>
+        <w:spacing w:line="240" w:lineRule="auto"/>
+        <w:rPr>
+          <w:rFonts w:ascii="Calibri" w:eastAsia="Calibri" w:hAnsi="Calibri" w:cs="Calibri"/>
+          <w:color w:val="595959"/>
+        </w:rPr>
+      </w:pPr>
+      <w:r>
+        <w:rPr>
+          <w:rFonts w:ascii="Calibri" w:eastAsia="Calibri" w:hAnsi="Calibri" w:cs="Calibri"/>
+          <w:color w:val="595959"/>
+        </w:rPr>
+        <w:t xml:space="preserve">-Network </w:t>
+      </w:r>
+      <w:bookmarkStart w:id="7" w:name="_3p7nab4ss4ua" w:colFirst="0" w:colLast="0"/>
+      <w:bookmarkEnd w:id="7"/>
+      <w:r>
+        <w:rPr>
+          <w:rFonts w:ascii="Calibri" w:eastAsia="Calibri" w:hAnsi="Calibri" w:cs="Calibri"/>
+          <w:color w:val="595959"/>
+        </w:rPr>
+        <w:t>(Curso)</w:t>
+      </w:r>
+    </w:p>
+    <w:p>
+      <w:pPr>
+        <w:spacing w:line="240" w:lineRule="auto"/>
+        <w:rPr>
+          <w:rFonts w:ascii="Calibri" w:eastAsia="Calibri" w:hAnsi="Calibri" w:cs="Calibri"/>
+          <w:color w:val="595959"/>
+        </w:rPr>
+      </w:pPr>
+      <w:r>
+        <w:rPr>
+          <w:rFonts w:ascii="Calibri" w:eastAsia="Calibri" w:hAnsi="Calibri" w:cs="Calibri"/>
+          <w:color w:val="595959"/>
+        </w:rPr>
+        <w:t>-C (Curso)</w:t>
+      </w:r>
+    </w:p>
+    <w:p>
+      <w:pPr>
+        <w:spacing w:line="240" w:lineRule="auto"/>
+        <w:rPr>
+          <w:rFonts w:ascii="Calibri" w:eastAsia="Calibri" w:hAnsi="Calibri" w:cs="Calibri"/>
+          <w:color w:val="595959"/>
+        </w:rPr>
+      </w:pPr>
+      <w:r>
+        <w:rPr>
+          <w:rFonts w:ascii="Calibri" w:eastAsia="Calibri" w:hAnsi="Calibri" w:cs="Calibri"/>
+          <w:color w:val="595959"/>
+        </w:rPr>
+        <w:t>- SQL (Curso)</w:t>
+      </w:r>
+    </w:p>
+    <w:p>
+      <w:pPr>
+        <w:spacing w:line="240" w:lineRule="auto"/>
+        <w:rPr>
+          <w:rFonts w:ascii="Calibri" w:eastAsia="Calibri" w:hAnsi="Calibri" w:cs="Calibri"/>
+          <w:color w:val="595959"/>
+        </w:rPr>
+      </w:pPr>
+    </w:p>
+    <w:p>
+      <w:pPr>
+        <w:spacing w:line="240" w:lineRule="auto"/>
         <w:rPr>
           <w:rFonts w:ascii="Lato" w:eastAsia="Lato" w:hAnsi="Lato" w:cs="Lato"/>
           <w:b/>
@@ -886,8 +943,28 @@
             <w14:bevel/>
           </w14:textOutline>
         </w:rPr>
+      </w:pPr>
+      <w:proofErr w:type="spellStart"/>
+      <w:r>
+        <w:rPr>
+          <w:rFonts w:ascii="Lato" w:eastAsia="Lato" w:hAnsi="Lato" w:cs="Lato"/>
+          <w:b/>
+          <w:color w:val="0B5394"/>
+          <w:sz w:val="24"/>
+          <w:szCs w:val="24"/>
+          <w14:textOutline w14:w="9525" w14:cap="rnd" w14:cmpd="sng" w14:algn="ctr">
+            <w14:solidFill>
+              <w14:schemeClr w14:val="accent3">
+                <w14:lumMod w14:val="75000"/>
+              </w14:schemeClr>
+            </w14:solidFill>
+            <w14:prstDash w14:val="solid"/>
+            <w14:bevel/>
+          </w14:textOutline>
+        </w:rPr>
         <w:t>EDUCATION</w:t>
       </w:r>
+      <w:proofErr w:type="spellEnd"/>
     </w:p>
     <w:p>
       <w:pPr>
@@ -1043,7 +1120,25 @@
           <w:b/>
           <w:color w:val="595959"/>
         </w:rPr>
-        <w:t xml:space="preserve">| Alura Cursos Online </w:t>
+        <w:t xml:space="preserve">| </w:t>
+      </w:r>
+      <w:proofErr w:type="spellStart"/>
+      <w:r>
+        <w:rPr>
+          <w:rFonts w:ascii="Calibri" w:eastAsia="Calibri" w:hAnsi="Calibri" w:cs="Calibri"/>
+          <w:b/>
+          <w:color w:val="595959"/>
+        </w:rPr>
+        <w:t>Alura</w:t>
+      </w:r>
+      <w:proofErr w:type="spellEnd"/>
+      <w:r>
+        <w:rPr>
+          <w:rFonts w:ascii="Calibri" w:eastAsia="Calibri" w:hAnsi="Calibri" w:cs="Calibri"/>
+          <w:b/>
+          <w:color w:val="595959"/>
+        </w:rPr>
+        <w:t xml:space="preserve"> Cursos Online </w:t>
       </w:r>
       <w:r>
         <w:rPr>
@@ -1181,7 +1276,27 @@
           <w:bCs/>
           <w:color w:val="595959"/>
         </w:rPr>
-        <w:t>| Alura Cursos Online – Online</w:t>
+        <w:t xml:space="preserve">| </w:t>
+      </w:r>
+      <w:proofErr w:type="spellStart"/>
+      <w:r>
+        <w:rPr>
+          <w:rFonts w:ascii="Calibri" w:eastAsia="Calibri" w:hAnsi="Calibri" w:cs="Calibri"/>
+          <w:b/>
+          <w:bCs/>
+          <w:color w:val="595959"/>
+        </w:rPr>
+        <w:t>Alura</w:t>
+      </w:r>
+      <w:proofErr w:type="spellEnd"/>
+      <w:r>
+        <w:rPr>
+          <w:rFonts w:ascii="Calibri" w:eastAsia="Calibri" w:hAnsi="Calibri" w:cs="Calibri"/>
+          <w:b/>
+          <w:bCs/>
+          <w:color w:val="595959"/>
+        </w:rPr>
+        <w:t xml:space="preserve"> Cursos Online – Online</w:t>
       </w:r>
     </w:p>
     <w:p>
@@ -1325,6 +1440,7 @@
           </w14:textOutline>
         </w:rPr>
       </w:pPr>
+      <w:proofErr w:type="spellStart"/>
       <w:r>
         <w:rPr>
           <w:rFonts w:ascii="Lato" w:eastAsia="Lato" w:hAnsi="Lato" w:cs="Lato"/>
@@ -1344,6 +1460,7 @@
         </w:rPr>
         <w:t>LANGUAGES</w:t>
       </w:r>
+      <w:proofErr w:type="spellEnd"/>
     </w:p>
     <w:p>
       <w:pPr>
@@ -1492,6 +1609,7 @@
         </w:rPr>
         <w:t xml:space="preserve">Intern. </w:t>
       </w:r>
+      <w:proofErr w:type="spellStart"/>
       <w:r>
         <w:rPr>
           <w:rFonts w:ascii="Calibri" w:eastAsia="Calibri" w:hAnsi="Calibri" w:cs="Calibri"/>
@@ -1500,6 +1618,7 @@
         </w:rPr>
         <w:t>FAPITEC</w:t>
       </w:r>
+      <w:proofErr w:type="spellEnd"/>
       <w:r>
         <w:rPr>
           <w:rFonts w:ascii="Calibri" w:eastAsia="Calibri" w:hAnsi="Calibri" w:cs="Calibri"/>
@@ -1617,6 +1736,7 @@
         </w:rPr>
         <w:t>Front-</w:t>
       </w:r>
+      <w:proofErr w:type="spellStart"/>
       <w:r>
         <w:rPr>
           <w:rFonts w:ascii="Calibri" w:eastAsia="Calibri" w:hAnsi="Calibri" w:cs="Calibri"/>
@@ -1627,8 +1747,16 @@
         <w:rPr>
           <w:rFonts w:ascii="Calibri" w:eastAsia="Calibri" w:hAnsi="Calibri" w:cs="Calibri"/>
         </w:rPr>
-        <w:t xml:space="preserve">nd </w:t>
-      </w:r>
+        <w:t>nd</w:t>
+      </w:r>
+      <w:proofErr w:type="spellEnd"/>
+      <w:r>
+        <w:rPr>
+          <w:rFonts w:ascii="Calibri" w:eastAsia="Calibri" w:hAnsi="Calibri" w:cs="Calibri"/>
+        </w:rPr>
+        <w:t xml:space="preserve"> </w:t>
+      </w:r>
+      <w:proofErr w:type="spellStart"/>
       <w:r>
         <w:rPr>
           <w:rFonts w:ascii="Calibri" w:eastAsia="Calibri" w:hAnsi="Calibri" w:cs="Calibri"/>
@@ -1641,6 +1769,7 @@
         </w:rPr>
         <w:t>eveloper</w:t>
       </w:r>
+      <w:proofErr w:type="spellEnd"/>
     </w:p>
     <w:p>
       <w:pPr>
@@ -1669,15 +1798,134 @@
           <w:rFonts w:ascii="Calibri" w:eastAsia="Calibri" w:hAnsi="Calibri" w:cs="Calibri"/>
         </w:rPr>
         <w:br/>
-        <w:t>2021/02-2021/06</w:t>
-      </w:r>
-    </w:p>
-    <w:p>
-      <w:pPr>
-        <w:rPr>
-          <w:rFonts w:ascii="Calibri" w:eastAsia="Calibri" w:hAnsi="Calibri" w:cs="Calibri"/>
-        </w:rPr>
-      </w:pPr>
+      </w:r>
+      <w:r>
+        <w:rPr>
+          <w:rFonts w:ascii="Calibri" w:eastAsia="Calibri" w:hAnsi="Calibri" w:cs="Calibri"/>
+          <w:b/>
+          <w:bCs/>
+        </w:rPr>
+        <w:t>2021/02</w:t>
+      </w:r>
+      <w:r>
+        <w:rPr>
+          <w:rFonts w:ascii="Calibri" w:eastAsia="Calibri" w:hAnsi="Calibri" w:cs="Calibri"/>
+          <w:b/>
+          <w:bCs/>
+        </w:rPr>
+        <w:t xml:space="preserve"> </w:t>
+      </w:r>
+      <w:r>
+        <w:rPr>
+          <w:rFonts w:ascii="Calibri" w:eastAsia="Calibri" w:hAnsi="Calibri" w:cs="Calibri"/>
+          <w:b/>
+          <w:bCs/>
+        </w:rPr>
+        <w:t>–</w:t>
+      </w:r>
+      <w:r>
+        <w:rPr>
+          <w:rFonts w:ascii="Calibri" w:eastAsia="Calibri" w:hAnsi="Calibri" w:cs="Calibri"/>
+          <w:b/>
+          <w:bCs/>
+        </w:rPr>
+        <w:t xml:space="preserve"> </w:t>
+      </w:r>
+      <w:r>
+        <w:rPr>
+          <w:rFonts w:ascii="Calibri" w:eastAsia="Calibri" w:hAnsi="Calibri" w:cs="Calibri"/>
+          <w:b/>
+          <w:bCs/>
+        </w:rPr>
+        <w:t>2021/06</w:t>
+      </w:r>
+    </w:p>
+    <w:p>
+      <w:pPr>
+        <w:rPr>
+          <w:rFonts w:ascii="Calibri" w:eastAsia="Calibri" w:hAnsi="Calibri" w:cs="Calibri"/>
+          <w:b/>
+          <w:bCs/>
+        </w:rPr>
+      </w:pPr>
+      <w:r>
+        <w:rPr>
+          <w:rFonts w:ascii="Calibri" w:eastAsia="Calibri" w:hAnsi="Calibri" w:cs="Calibri"/>
+          <w:b/>
+          <w:bCs/>
+        </w:rPr>
+        <w:lastRenderedPageBreak/>
+        <w:t>E</w:t>
+      </w:r>
+      <w:r>
+        <w:rPr>
+          <w:rFonts w:ascii="Calibri" w:eastAsia="Calibri" w:hAnsi="Calibri" w:cs="Calibri"/>
+          <w:b/>
+          <w:bCs/>
+        </w:rPr>
+        <w:t xml:space="preserve">stágio na </w:t>
+      </w:r>
+      <w:proofErr w:type="spellStart"/>
+      <w:r>
+        <w:rPr>
+          <w:rFonts w:ascii="Calibri" w:eastAsia="Calibri" w:hAnsi="Calibri" w:cs="Calibri"/>
+          <w:b/>
+          <w:bCs/>
+        </w:rPr>
+        <w:t>SEMFAZ</w:t>
+      </w:r>
+      <w:proofErr w:type="spellEnd"/>
+      <w:r>
+        <w:rPr>
+          <w:rFonts w:ascii="Calibri" w:eastAsia="Calibri" w:hAnsi="Calibri" w:cs="Calibri"/>
+          <w:b/>
+          <w:bCs/>
+        </w:rPr>
+        <w:t xml:space="preserve"> –</w:t>
+      </w:r>
+      <w:r>
+        <w:rPr>
+          <w:rFonts w:ascii="Calibri" w:eastAsia="Calibri" w:hAnsi="Calibri" w:cs="Calibri"/>
+          <w:b/>
+          <w:bCs/>
+        </w:rPr>
+        <w:t xml:space="preserve"> Secretaria Municipal da Fazenda</w:t>
+      </w:r>
+    </w:p>
+    <w:p>
+      <w:pPr>
+        <w:rPr>
+          <w:rFonts w:ascii="Calibri" w:eastAsia="Calibri" w:hAnsi="Calibri" w:cs="Calibri"/>
+          <w:b/>
+          <w:bCs/>
+          <w:u w:val="single"/>
+        </w:rPr>
+      </w:pPr>
+      <w:r>
+        <w:rPr>
+          <w:rFonts w:ascii="Calibri" w:eastAsia="Calibri" w:hAnsi="Calibri" w:cs="Calibri"/>
+          <w:b/>
+          <w:bCs/>
+        </w:rPr>
+        <w:t>Resumo em: https://joa.ooo/SEMFAZ.html</w:t>
+      </w:r>
+    </w:p>
+    <w:p>
+      <w:pPr>
+        <w:rPr>
+          <w:rFonts w:ascii="Calibri" w:eastAsia="Calibri" w:hAnsi="Calibri" w:cs="Calibri"/>
+          <w:b/>
+          <w:bCs/>
+        </w:rPr>
+      </w:pPr>
+      <w:r>
+        <w:rPr>
+          <w:rFonts w:ascii="Calibri" w:eastAsia="Calibri" w:hAnsi="Calibri" w:cs="Calibri"/>
+          <w:b/>
+          <w:bCs/>
+        </w:rPr>
+        <w:t>2022/08 - Presente</w:t>
+      </w:r>
     </w:p>
     <w:sectPr>
       <w:pgSz w:w="11909" w:h="16834"/>

</xml_diff>

<commit_message>
adicionando home button e past jobs
</commit_message>
<xml_diff>
--- a/source/João Henrique Garcia CV.docx
+++ b/source/João Henrique Garcia CV.docx
@@ -524,7 +524,28 @@
           <w:rFonts w:ascii="Calibri" w:eastAsia="Calibri" w:hAnsi="Calibri" w:cs="Calibri"/>
           <w:color w:val="595959"/>
         </w:rPr>
-        <w:t>-Tenho 18 anos</w:t>
+        <w:t>-</w:t>
+      </w:r>
+      <w:r>
+        <w:rPr>
+          <w:rFonts w:ascii="Calibri" w:eastAsia="Calibri" w:hAnsi="Calibri" w:cs="Calibri"/>
+          <w:color w:val="595959"/>
+        </w:rPr>
+        <w:t>Nasci</w:t>
+      </w:r>
+      <w:r>
+        <w:rPr>
+          <w:rFonts w:ascii="Calibri" w:eastAsia="Calibri" w:hAnsi="Calibri" w:cs="Calibri"/>
+          <w:color w:val="595959"/>
+        </w:rPr>
+        <w:t>do</w:t>
+      </w:r>
+      <w:r>
+        <w:rPr>
+          <w:rFonts w:ascii="Calibri" w:eastAsia="Calibri" w:hAnsi="Calibri" w:cs="Calibri"/>
+          <w:color w:val="595959"/>
+        </w:rPr>
+        <w:t xml:space="preserve"> em 2003</w:t>
       </w:r>
       <w:r>
         <w:rPr>
@@ -532,7 +553,21 @@
           <w:color w:val="595959"/>
         </w:rPr>
         <w:br/>
-        <w:t>-Moro em Aracaju, Sergipe, Brasil.</w:t>
+        <w:t xml:space="preserve">-Moro </w:t>
+      </w:r>
+      <w:r>
+        <w:rPr>
+          <w:rFonts w:ascii="Calibri" w:eastAsia="Calibri" w:hAnsi="Calibri" w:cs="Calibri"/>
+          <w:color w:val="595959"/>
+        </w:rPr>
+        <w:t>na grande São Paulo</w:t>
+      </w:r>
+      <w:r>
+        <w:rPr>
+          <w:rFonts w:ascii="Calibri" w:eastAsia="Calibri" w:hAnsi="Calibri" w:cs="Calibri"/>
+          <w:color w:val="595959"/>
+        </w:rPr>
+        <w:t>, Brasil.</w:t>
       </w:r>
     </w:p>
     <w:p>
@@ -555,21 +590,21 @@
           <w:rFonts w:ascii="Calibri" w:eastAsia="Calibri" w:hAnsi="Calibri" w:cs="Calibri"/>
           <w:color w:val="595959"/>
         </w:rPr>
-        <w:t>. H</w:t>
-      </w:r>
-      <w:r>
-        <w:rPr>
-          <w:rFonts w:ascii="Calibri" w:eastAsia="Calibri" w:hAnsi="Calibri" w:cs="Calibri"/>
-          <w:color w:val="595959"/>
-        </w:rPr>
-        <w:t>abilidades interpessoais</w:t>
-      </w:r>
-      <w:r>
-        <w:rPr>
-          <w:rFonts w:ascii="Calibri" w:eastAsia="Calibri" w:hAnsi="Calibri" w:cs="Calibri"/>
-          <w:color w:val="595959"/>
-        </w:rPr>
-        <w:t xml:space="preserve">, interesse </w:t>
+        <w:t xml:space="preserve">. </w:t>
+      </w:r>
+      <w:r>
+        <w:rPr>
+          <w:rFonts w:ascii="Calibri" w:eastAsia="Calibri" w:hAnsi="Calibri" w:cs="Calibri"/>
+          <w:color w:val="595959"/>
+        </w:rPr>
+        <w:t>I</w:t>
+      </w:r>
+      <w:r>
+        <w:rPr>
+          <w:rFonts w:ascii="Calibri" w:eastAsia="Calibri" w:hAnsi="Calibri" w:cs="Calibri"/>
+          <w:color w:val="595959"/>
+        </w:rPr>
+        <w:t xml:space="preserve">nteresse </w:t>
       </w:r>
       <w:r>
         <w:rPr>
@@ -657,6 +692,7 @@
           <w:color w:val="595959"/>
         </w:rPr>
       </w:pPr>
+      <w:bookmarkStart w:id="7" w:name="_Hlk150009835"/>
       <w:r>
         <w:rPr>
           <w:rFonts w:ascii="Calibri" w:eastAsia="Calibri" w:hAnsi="Calibri" w:cs="Calibri"/>
@@ -703,13 +739,29 @@
         </w:rPr>
         <w:t>-</w:t>
       </w:r>
+      <w:proofErr w:type="spellStart"/>
       <w:proofErr w:type="gramStart"/>
       <w:r>
         <w:rPr>
           <w:rFonts w:ascii="Calibri" w:eastAsia="Calibri" w:hAnsi="Calibri" w:cs="Calibri"/>
           <w:color w:val="595959"/>
         </w:rPr>
-        <w:t>Spring(</w:t>
+        <w:t>Spring</w:t>
+      </w:r>
+      <w:r>
+        <w:rPr>
+          <w:rFonts w:ascii="Calibri" w:eastAsia="Calibri" w:hAnsi="Calibri" w:cs="Calibri"/>
+          <w:color w:val="595959"/>
+        </w:rPr>
+        <w:t>Boot</w:t>
+      </w:r>
+      <w:proofErr w:type="spellEnd"/>
+      <w:r>
+        <w:rPr>
+          <w:rFonts w:ascii="Calibri" w:eastAsia="Calibri" w:hAnsi="Calibri" w:cs="Calibri"/>
+          <w:color w:val="595959"/>
+        </w:rPr>
+        <w:t>(</w:t>
       </w:r>
       <w:proofErr w:type="gramEnd"/>
       <w:r>
@@ -869,8 +921,8 @@
         </w:rPr>
         <w:t xml:space="preserve">-Network </w:t>
       </w:r>
-      <w:bookmarkStart w:id="7" w:name="_3p7nab4ss4ua" w:colFirst="0" w:colLast="0"/>
-      <w:bookmarkEnd w:id="7"/>
+      <w:bookmarkStart w:id="8" w:name="_3p7nab4ss4ua" w:colFirst="0" w:colLast="0"/>
+      <w:bookmarkEnd w:id="8"/>
       <w:r>
         <w:rPr>
           <w:rFonts w:ascii="Calibri" w:eastAsia="Calibri" w:hAnsi="Calibri" w:cs="Calibri"/>
@@ -911,6 +963,7 @@
         <w:t>- SQL (Curso)</w:t>
       </w:r>
     </w:p>
+    <w:bookmarkEnd w:id="7"/>
     <w:p>
       <w:pPr>
         <w:spacing w:line="240" w:lineRule="auto"/>
@@ -964,6 +1017,73 @@
     </w:p>
     <w:p>
       <w:pPr>
+        <w:keepNext/>
+        <w:rPr>
+          <w:rFonts w:ascii="Calibri" w:eastAsia="Calibri" w:hAnsi="Calibri" w:cs="Calibri"/>
+          <w:color w:val="595959"/>
+        </w:rPr>
+      </w:pPr>
+      <w:r>
+        <w:rPr>
+          <w:rFonts w:ascii="Calibri" w:eastAsia="Calibri" w:hAnsi="Calibri" w:cs="Calibri"/>
+          <w:b/>
+          <w:color w:val="595959"/>
+        </w:rPr>
+        <w:t>Sistemas de Informação</w:t>
+      </w:r>
+      <w:r>
+        <w:rPr>
+          <w:rFonts w:ascii="Calibri" w:eastAsia="Calibri" w:hAnsi="Calibri" w:cs="Calibri"/>
+          <w:b/>
+          <w:color w:val="595959"/>
+        </w:rPr>
+        <w:t xml:space="preserve"> | </w:t>
+      </w:r>
+      <w:proofErr w:type="spellStart"/>
+      <w:r>
+        <w:rPr>
+          <w:rFonts w:ascii="Calibri" w:eastAsia="Calibri" w:hAnsi="Calibri" w:cs="Calibri"/>
+          <w:b/>
+          <w:color w:val="595959"/>
+        </w:rPr>
+        <w:t>FIAP</w:t>
+      </w:r>
+      <w:proofErr w:type="spellEnd"/>
+      <w:r>
+        <w:rPr>
+          <w:rFonts w:ascii="Calibri" w:eastAsia="Calibri" w:hAnsi="Calibri" w:cs="Calibri"/>
+          <w:b/>
+          <w:color w:val="595959"/>
+        </w:rPr>
+        <w:t xml:space="preserve"> – </w:t>
+      </w:r>
+      <w:r>
+        <w:rPr>
+          <w:rFonts w:ascii="Calibri" w:eastAsia="Calibri" w:hAnsi="Calibri" w:cs="Calibri"/>
+          <w:color w:val="595959"/>
+        </w:rPr>
+        <w:t>São Paulo, São Paulo</w:t>
+      </w:r>
+    </w:p>
+    <w:p>
+      <w:pPr>
+        <w:keepNext/>
+        <w:rPr>
+          <w:rFonts w:ascii="Calibri" w:eastAsia="Calibri" w:hAnsi="Calibri" w:cs="Calibri"/>
+          <w:b/>
+          <w:color w:val="595959"/>
+        </w:rPr>
+      </w:pPr>
+      <w:r>
+        <w:rPr>
+          <w:rFonts w:ascii="Calibri" w:eastAsia="Calibri" w:hAnsi="Calibri" w:cs="Calibri"/>
+          <w:color w:val="595959"/>
+        </w:rPr>
+        <w:t>2023/08 – 2027/06.</w:t>
+      </w:r>
+    </w:p>
+    <w:p>
+      <w:pPr>
         <w:spacing w:line="240" w:lineRule="auto"/>
         <w:rPr>
           <w:rFonts w:ascii="Calibri" w:eastAsia="Calibri" w:hAnsi="Calibri" w:cs="Calibri"/>
@@ -997,18 +1117,10 @@
       <w:r>
         <w:rPr>
           <w:rFonts w:ascii="Calibri" w:eastAsia="Calibri" w:hAnsi="Calibri" w:cs="Calibri"/>
-          <w:color w:val="595959"/>
-        </w:rPr>
-        <w:t xml:space="preserve"> </w:t>
-      </w:r>
-      <w:r>
-        <w:rPr>
-          <w:rFonts w:ascii="Calibri" w:eastAsia="Calibri" w:hAnsi="Calibri" w:cs="Calibri"/>
-          <w:color w:val="595959"/>
-          <w:sz w:val="20"/>
-          <w:szCs w:val="20"/>
-        </w:rPr>
-        <w:t xml:space="preserve">- </w:t>
+          <w:b/>
+          <w:color w:val="595959"/>
+        </w:rPr>
+        <w:t xml:space="preserve"> – </w:t>
       </w:r>
       <w:r>
         <w:rPr>
@@ -1040,8 +1152,9 @@
           <w:color w:val="595959"/>
         </w:rPr>
       </w:pPr>
-      <w:bookmarkStart w:id="8" w:name="_uiyw4vfvimtk" w:colFirst="0" w:colLast="0"/>
-      <w:bookmarkEnd w:id="8"/>
+      <w:bookmarkStart w:id="9" w:name="_uiyw4vfvimtk" w:colFirst="0" w:colLast="0"/>
+      <w:bookmarkStart w:id="10" w:name="_Hlk150009911"/>
+      <w:bookmarkEnd w:id="9"/>
       <w:r>
         <w:rPr>
           <w:rFonts w:ascii="Calibri" w:eastAsia="Calibri" w:hAnsi="Calibri" w:cs="Calibri"/>
@@ -1082,7 +1195,28 @@
           <w:rFonts w:ascii="Calibri" w:eastAsia="Calibri" w:hAnsi="Calibri" w:cs="Calibri"/>
           <w:color w:val="595959"/>
         </w:rPr>
-        <w:t>2025/02</w:t>
+        <w:t>202</w:t>
+      </w:r>
+      <w:r>
+        <w:rPr>
+          <w:rFonts w:ascii="Calibri" w:eastAsia="Calibri" w:hAnsi="Calibri" w:cs="Calibri"/>
+          <w:color w:val="595959"/>
+        </w:rPr>
+        <w:t>3</w:t>
+      </w:r>
+      <w:r>
+        <w:rPr>
+          <w:rFonts w:ascii="Calibri" w:eastAsia="Calibri" w:hAnsi="Calibri" w:cs="Calibri"/>
+          <w:color w:val="595959"/>
+        </w:rPr>
+        <w:t>/0</w:t>
+      </w:r>
+      <w:r>
+        <w:rPr>
+          <w:rFonts w:ascii="Calibri" w:eastAsia="Calibri" w:hAnsi="Calibri" w:cs="Calibri"/>
+          <w:color w:val="595959"/>
+        </w:rPr>
+        <w:t>6</w:t>
       </w:r>
       <w:r>
         <w:rPr>
@@ -1092,6 +1226,7 @@
         <w:t>.</w:t>
       </w:r>
     </w:p>
+    <w:bookmarkEnd w:id="10"/>
     <w:p>
       <w:pPr>
         <w:keepNext/>
@@ -1168,12 +1303,20 @@
         </w:rPr>
         <w:t>21/09/2020 – 05/01/2021</w:t>
       </w:r>
+      <w:r>
+        <w:rPr>
+          <w:rFonts w:ascii="Calibri" w:eastAsia="Calibri" w:hAnsi="Calibri" w:cs="Calibri"/>
+          <w:bCs/>
+          <w:color w:val="595959"/>
+        </w:rPr>
+        <w:t>.</w:t>
+      </w:r>
     </w:p>
     <w:p>
       <w:pPr>
         <w:keepNext/>
         <w:rPr>
-          <w:rFonts w:ascii="Ubuntu" w:hAnsi="Ubuntu"/>
+          <w:rFonts w:ascii="Ubuntu" w:hAnsi="Ubuntu" w:hint="eastAsia"/>
           <w:color w:val="000000"/>
           <w:spacing w:val="-5"/>
           <w:u w:val="single"/>
@@ -1234,6 +1377,14 @@
           <w:color w:val="595959"/>
         </w:rPr>
         <w:t>1</w:t>
+      </w:r>
+      <w:r>
+        <w:rPr>
+          <w:rFonts w:ascii="Calibri" w:eastAsia="Calibri" w:hAnsi="Calibri" w:cs="Calibri"/>
+          <w:bCs/>
+          <w:color w:val="595959"/>
+        </w:rPr>
+        <w:t>.</w:t>
       </w:r>
     </w:p>
     <w:p>
@@ -1538,17 +1689,17 @@
         </w:rPr>
         <w:t xml:space="preserve"> </w:t>
       </w:r>
-      <w:r>
-        <w:rPr>
-          <w:rFonts w:ascii="Calibri" w:eastAsia="Calibri" w:hAnsi="Calibri" w:cs="Calibri"/>
-          <w:color w:val="595959"/>
-        </w:rPr>
-        <w:t xml:space="preserve">Avançado </w:t>
-      </w:r>
-      <w:bookmarkStart w:id="9" w:name="_7m10ewvd023e" w:colFirst="0" w:colLast="0"/>
-      <w:bookmarkStart w:id="10" w:name="_xi33xdnip5rv" w:colFirst="0" w:colLast="0"/>
-      <w:bookmarkEnd w:id="9"/>
-      <w:bookmarkEnd w:id="10"/>
+      <w:bookmarkStart w:id="11" w:name="_7m10ewvd023e" w:colFirst="0" w:colLast="0"/>
+      <w:bookmarkStart w:id="12" w:name="_xi33xdnip5rv" w:colFirst="0" w:colLast="0"/>
+      <w:bookmarkEnd w:id="11"/>
+      <w:bookmarkEnd w:id="12"/>
+      <w:r>
+        <w:rPr>
+          <w:rFonts w:ascii="Calibri" w:eastAsia="Calibri" w:hAnsi="Calibri" w:cs="Calibri"/>
+          <w:color w:val="595959"/>
+        </w:rPr>
+        <w:t>Avançado</w:t>
+      </w:r>
     </w:p>
     <w:p>
       <w:pPr>
@@ -1798,6 +1949,7 @@
           <w:b/>
           <w:bCs/>
         </w:rPr>
+        <w:lastRenderedPageBreak/>
         <w:t>Dei Aulas De Python por 6 meses</w:t>
       </w:r>
       <w:r>
@@ -1869,7 +2021,6 @@
           <w:b/>
           <w:bCs/>
         </w:rPr>
-        <w:lastRenderedPageBreak/>
         <w:t>E</w:t>
       </w:r>
       <w:r>
@@ -1907,6 +2058,76 @@
         <w:t xml:space="preserve"> Secretaria Municipal da Fazenda</w:t>
       </w:r>
     </w:p>
+    <w:bookmarkStart w:id="13" w:name="_Hlk150010092"/>
+    <w:p>
+      <w:pPr>
+        <w:rPr>
+          <w:rStyle w:val="Hyperlink"/>
+          <w:rFonts w:ascii="Calibri" w:eastAsia="Calibri" w:hAnsi="Calibri" w:cs="Calibri"/>
+          <w:b/>
+          <w:bCs/>
+        </w:rPr>
+      </w:pPr>
+      <w:r>
+        <w:rPr>
+          <w:rFonts w:ascii="Calibri" w:eastAsia="Calibri" w:hAnsi="Calibri" w:cs="Calibri"/>
+          <w:b/>
+          <w:bCs/>
+        </w:rPr>
+        <w:fldChar w:fldCharType="begin"/>
+      </w:r>
+      <w:r>
+        <w:rPr>
+          <w:rFonts w:ascii="Calibri" w:eastAsia="Calibri" w:hAnsi="Calibri" w:cs="Calibri"/>
+          <w:b/>
+          <w:bCs/>
+        </w:rPr>
+        <w:instrText>HYPERLINK "https://joa.ooo/experiences/SEMFAZ.html"</w:instrText>
+      </w:r>
+      <w:r>
+        <w:rPr>
+          <w:rFonts w:ascii="Calibri" w:eastAsia="Calibri" w:hAnsi="Calibri" w:cs="Calibri"/>
+          <w:b/>
+          <w:bCs/>
+        </w:rPr>
+      </w:r>
+      <w:r>
+        <w:rPr>
+          <w:rFonts w:ascii="Calibri" w:eastAsia="Calibri" w:hAnsi="Calibri" w:cs="Calibri"/>
+          <w:b/>
+          <w:bCs/>
+        </w:rPr>
+        <w:fldChar w:fldCharType="separate"/>
+      </w:r>
+      <w:r>
+        <w:rPr>
+          <w:rStyle w:val="Hyperlink"/>
+          <w:rFonts w:ascii="Calibri" w:eastAsia="Calibri" w:hAnsi="Calibri" w:cs="Calibri"/>
+          <w:b/>
+          <w:bCs/>
+        </w:rPr>
+        <w:t>Resumo do qu</w:t>
+      </w:r>
+      <w:r>
+        <w:rPr>
+          <w:rStyle w:val="Hyperlink"/>
+          <w:rFonts w:ascii="Calibri" w:eastAsia="Calibri" w:hAnsi="Calibri" w:cs="Calibri"/>
+          <w:b/>
+          <w:bCs/>
+        </w:rPr>
+        <w:t>e</w:t>
+      </w:r>
+      <w:r>
+        <w:rPr>
+          <w:rStyle w:val="Hyperlink"/>
+          <w:rFonts w:ascii="Calibri" w:eastAsia="Calibri" w:hAnsi="Calibri" w:cs="Calibri"/>
+          <w:b/>
+          <w:bCs/>
+        </w:rPr>
+        <w:t xml:space="preserve"> fiz e aprendi no estágio</w:t>
+      </w:r>
+    </w:p>
+    <w:bookmarkEnd w:id="13"/>
     <w:p>
       <w:pPr>
         <w:rPr>
@@ -1916,51 +2137,55 @@
           <w:u w:val="single"/>
         </w:rPr>
       </w:pPr>
-      <w:hyperlink r:id="rId11" w:history="1">
-        <w:r>
-          <w:rPr>
-            <w:rStyle w:val="Hyperlink"/>
-            <w:rFonts w:ascii="Calibri" w:eastAsia="Calibri" w:hAnsi="Calibri" w:cs="Calibri"/>
-            <w:b/>
-            <w:bCs/>
-          </w:rPr>
-          <w:t>Resumo do que fiz e ap</w:t>
-        </w:r>
-        <w:r>
-          <w:rPr>
-            <w:rStyle w:val="Hyperlink"/>
-            <w:rFonts w:ascii="Calibri" w:eastAsia="Calibri" w:hAnsi="Calibri" w:cs="Calibri"/>
-            <w:b/>
-            <w:bCs/>
-          </w:rPr>
-          <w:t>r</w:t>
-        </w:r>
-        <w:r>
-          <w:rPr>
-            <w:rStyle w:val="Hyperlink"/>
-            <w:rFonts w:ascii="Calibri" w:eastAsia="Calibri" w:hAnsi="Calibri" w:cs="Calibri"/>
-            <w:b/>
-            <w:bCs/>
-          </w:rPr>
-          <w:t>endi no estágio</w:t>
-        </w:r>
-      </w:hyperlink>
-    </w:p>
-    <w:p>
-      <w:pPr>
-        <w:rPr>
-          <w:rFonts w:ascii="Calibri" w:eastAsia="Calibri" w:hAnsi="Calibri" w:cs="Calibri"/>
-          <w:b/>
-          <w:bCs/>
-        </w:rPr>
-      </w:pPr>
-      <w:r>
-        <w:rPr>
-          <w:rFonts w:ascii="Calibri" w:eastAsia="Calibri" w:hAnsi="Calibri" w:cs="Calibri"/>
-          <w:b/>
-          <w:bCs/>
-        </w:rPr>
-        <w:t>2022/08 - Presente</w:t>
+      <w:r>
+        <w:rPr>
+          <w:rFonts w:ascii="Calibri" w:eastAsia="Calibri" w:hAnsi="Calibri" w:cs="Calibri"/>
+          <w:b/>
+          <w:bCs/>
+        </w:rPr>
+        <w:fldChar w:fldCharType="end"/>
+      </w:r>
+      <w:r>
+        <w:rPr>
+          <w:rFonts w:ascii="Calibri" w:eastAsia="Calibri" w:hAnsi="Calibri" w:cs="Calibri"/>
+          <w:b/>
+          <w:bCs/>
+        </w:rPr>
+        <w:t>2022/08</w:t>
+      </w:r>
+      <w:bookmarkStart w:id="14" w:name="_Hlk150010077"/>
+      <w:r>
+        <w:rPr>
+          <w:rFonts w:ascii="Calibri" w:eastAsia="Calibri" w:hAnsi="Calibri" w:cs="Calibri"/>
+          <w:b/>
+          <w:bCs/>
+        </w:rPr>
+        <w:t xml:space="preserve"> </w:t>
+      </w:r>
+      <w:r>
+        <w:rPr>
+          <w:rFonts w:ascii="Calibri" w:eastAsia="Calibri" w:hAnsi="Calibri" w:cs="Calibri"/>
+          <w:b/>
+          <w:bCs/>
+        </w:rPr>
+        <w:t>–</w:t>
+      </w:r>
+      <w:r>
+        <w:rPr>
+          <w:rFonts w:ascii="Calibri" w:eastAsia="Calibri" w:hAnsi="Calibri" w:cs="Calibri"/>
+          <w:b/>
+          <w:bCs/>
+        </w:rPr>
+        <w:t xml:space="preserve"> </w:t>
+      </w:r>
+      <w:bookmarkEnd w:id="14"/>
+      <w:r>
+        <w:rPr>
+          <w:rFonts w:ascii="Calibri" w:eastAsia="Calibri" w:hAnsi="Calibri" w:cs="Calibri"/>
+          <w:b/>
+          <w:bCs/>
+        </w:rPr>
+        <w:t>2023/06</w:t>
       </w:r>
     </w:p>
     <w:sectPr>
@@ -2224,7 +2449,7 @@
   <w:docDefaults>
     <w:rPrDefault>
       <w:rPr>
-        <w:rFonts w:ascii="Arial" w:eastAsia="Arial" w:hAnsi="Arial" w:cs="Arial"/>
+        <w:rFonts w:ascii="Arial" w:eastAsiaTheme="minorEastAsia" w:hAnsi="Arial" w:cs="Arial"/>
         <w:sz w:val="22"/>
         <w:szCs w:val="22"/>
         <w:lang w:val="pt-BR" w:eastAsia="en-US" w:bidi="ar-SA"/>

</xml_diff>

<commit_message>
mudando curriculo e um pouco do UI
</commit_message>
<xml_diff>
--- a/source/João Henrique Garcia CV.docx
+++ b/source/João Henrique Garcia CV.docx
@@ -176,10 +176,10 @@
           <w:lang w:val="en-US"/>
         </w:rPr>
         <w:drawing>
-          <wp:anchor distT="0" distB="0" distL="114300" distR="114300" simplePos="0" relativeHeight="251662336" behindDoc="1" locked="0" layoutInCell="1" allowOverlap="1" wp14:anchorId="29F8586C" wp14:editId="0A33F7C6">
+          <wp:anchor distT="0" distB="0" distL="114300" distR="114300" simplePos="0" relativeHeight="251662336" behindDoc="1" locked="0" layoutInCell="1" allowOverlap="1" wp14:anchorId="29F8586C" wp14:editId="28DBC7EC">
             <wp:simplePos x="0" y="0"/>
             <wp:positionH relativeFrom="column">
-              <wp:posOffset>3219450</wp:posOffset>
+              <wp:posOffset>3162300</wp:posOffset>
             </wp:positionH>
             <wp:positionV relativeFrom="paragraph">
               <wp:posOffset>6985</wp:posOffset>
@@ -316,18 +316,38 @@
         </w:rPr>
         <w:t xml:space="preserve">        </w:t>
       </w:r>
-      <w:hyperlink r:id="rId9" w:history="1">
-        <w:r>
-          <w:rPr>
-            <w:rStyle w:val="Hyperlink"/>
-            <w:rFonts w:ascii="Calibri" w:eastAsia="Calibri" w:hAnsi="Calibri" w:cs="Calibri"/>
-            <w:sz w:val="24"/>
-            <w:szCs w:val="24"/>
-            <w:lang w:val="en-US"/>
-          </w:rPr>
-          <w:t>https://joa.ooo/</w:t>
-        </w:r>
-      </w:hyperlink>
+      <w:r>
+        <w:fldChar w:fldCharType="begin"/>
+      </w:r>
+      <w:r>
+        <w:rPr>
+          <w:lang w:val="en-US"/>
+        </w:rPr>
+        <w:instrText xml:space="preserve"> HYPERLINK "https://joa.ooo/" </w:instrText>
+      </w:r>
+      <w:r>
+        <w:fldChar w:fldCharType="separate"/>
+      </w:r>
+      <w:r>
+        <w:rPr>
+          <w:rStyle w:val="Hyperlink"/>
+          <w:rFonts w:ascii="Calibri" w:eastAsia="Calibri" w:hAnsi="Calibri" w:cs="Calibri"/>
+          <w:sz w:val="24"/>
+          <w:szCs w:val="24"/>
+          <w:lang w:val="en-US"/>
+        </w:rPr>
+        <w:t>https://joa.ooo/</w:t>
+      </w:r>
+      <w:r>
+        <w:rPr>
+          <w:rStyle w:val="Hyperlink"/>
+          <w:rFonts w:ascii="Calibri" w:eastAsia="Calibri" w:hAnsi="Calibri" w:cs="Calibri"/>
+          <w:sz w:val="24"/>
+          <w:szCs w:val="24"/>
+          <w:lang w:val="en-US"/>
+        </w:rPr>
+        <w:fldChar w:fldCharType="end"/>
+      </w:r>
     </w:p>
     <w:p>
       <w:pPr>
@@ -369,7 +389,7 @@
                     <pic:cNvPicPr preferRelativeResize="0"/>
                   </pic:nvPicPr>
                   <pic:blipFill>
-                    <a:blip r:embed="rId10"/>
+                    <a:blip r:embed="rId9"/>
                     <a:srcRect/>
                     <a:stretch>
                       <a:fillRect/>
@@ -1634,6 +1654,7 @@
         <w:rPr>
           <w:rFonts w:ascii="Calibri" w:eastAsia="Calibri" w:hAnsi="Calibri" w:cs="Calibri"/>
           <w:color w:val="595959"/>
+          <w:u w:val="single"/>
         </w:rPr>
       </w:pPr>
       <w:r>
@@ -1658,6 +1679,7 @@
         <w:rPr>
           <w:rFonts w:ascii="Calibri" w:eastAsia="Calibri" w:hAnsi="Calibri" w:cs="Calibri"/>
           <w:color w:val="595959"/>
+          <w:u w:val="single"/>
         </w:rPr>
       </w:pPr>
       <w:r>
@@ -1698,7 +1720,31 @@
           <w:rFonts w:ascii="Calibri" w:eastAsia="Calibri" w:hAnsi="Calibri" w:cs="Calibri"/>
           <w:color w:val="595959"/>
         </w:rPr>
-        <w:t>Avançado</w:t>
+        <w:t>Fluente</w:t>
+      </w:r>
+    </w:p>
+    <w:p>
+      <w:pPr>
+        <w:spacing w:line="240" w:lineRule="auto"/>
+        <w:rPr>
+          <w:rFonts w:ascii="Calibri" w:eastAsia="Calibri" w:hAnsi="Calibri" w:cs="Calibri"/>
+          <w:color w:val="595959"/>
+        </w:rPr>
+      </w:pPr>
+      <w:r>
+        <w:rPr>
+          <w:rFonts w:ascii="Calibri" w:eastAsia="Calibri" w:hAnsi="Calibri" w:cs="Calibri"/>
+          <w:b/>
+          <w:color w:val="595959"/>
+        </w:rPr>
+        <w:t xml:space="preserve">Japonês </w:t>
+      </w:r>
+      <w:r>
+        <w:rPr>
+          <w:rFonts w:ascii="Calibri" w:eastAsia="Calibri" w:hAnsi="Calibri" w:cs="Calibri"/>
+          <w:color w:val="595959"/>
+        </w:rPr>
+        <w:t>– Básico</w:t>
       </w:r>
     </w:p>
     <w:p>
@@ -1900,6 +1946,7 @@
         <w:rPr>
           <w:rFonts w:ascii="Calibri" w:eastAsia="Calibri" w:hAnsi="Calibri" w:cs="Calibri"/>
         </w:rPr>
+        <w:lastRenderedPageBreak/>
         <w:t>Front-</w:t>
       </w:r>
       <w:proofErr w:type="spellStart"/>
@@ -1949,7 +1996,6 @@
           <w:b/>
           <w:bCs/>
         </w:rPr>
-        <w:lastRenderedPageBreak/>
         <w:t>Dei Aulas De Python por 6 meses</w:t>
       </w:r>
       <w:r>
@@ -2090,13 +2136,6 @@
           <w:b/>
           <w:bCs/>
         </w:rPr>
-      </w:r>
-      <w:r>
-        <w:rPr>
-          <w:rFonts w:ascii="Calibri" w:eastAsia="Calibri" w:hAnsi="Calibri" w:cs="Calibri"/>
-          <w:b/>
-          <w:bCs/>
-        </w:rPr>
         <w:fldChar w:fldCharType="separate"/>
       </w:r>
       <w:r>
@@ -2106,25 +2145,7 @@
           <w:b/>
           <w:bCs/>
         </w:rPr>
-        <w:t>Resumo do qu</w:t>
-      </w:r>
-      <w:r>
-        <w:rPr>
-          <w:rStyle w:val="Hyperlink"/>
-          <w:rFonts w:ascii="Calibri" w:eastAsia="Calibri" w:hAnsi="Calibri" w:cs="Calibri"/>
-          <w:b/>
-          <w:bCs/>
-        </w:rPr>
-        <w:t>e</w:t>
-      </w:r>
-      <w:r>
-        <w:rPr>
-          <w:rStyle w:val="Hyperlink"/>
-          <w:rFonts w:ascii="Calibri" w:eastAsia="Calibri" w:hAnsi="Calibri" w:cs="Calibri"/>
-          <w:b/>
-          <w:bCs/>
-        </w:rPr>
-        <w:t xml:space="preserve"> fiz e aprendi no estágio</w:t>
+        <w:t>Resumo do que fiz e aprendi no estágio</w:t>
       </w:r>
     </w:p>
     <w:bookmarkEnd w:id="13"/>

</xml_diff>